<commit_message>
Caso de Uso terminado.
</commit_message>
<xml_diff>
--- a/Requisitos/Especificação de Caso de Uso.docx
+++ b/Requisitos/Especificação de Caso de Uso.docx
@@ -68,6 +68,7 @@
         <w:t>Pré-condições</w:t>
       </w:r>
     </w:p>
+    <w:p/>
     <w:p>
       <w:pPr>
         <w:pStyle w:val="Corpodetexto"/>
@@ -91,6 +92,11 @@
       <w:r>
         <w:t>Paciente deve estar logado no Sistema.</w:t>
       </w:r>
+    </w:p>
+    <w:p>
+      <w:pPr>
+        <w:pStyle w:val="Corpodetexto"/>
+      </w:pPr>
     </w:p>
     <w:p>
       <w:pPr>
@@ -109,6 +115,9 @@
         </w:numPr>
       </w:pPr>
       <w:r>
+        <w:t xml:space="preserve">FP01. </w:t>
+      </w:r>
+      <w:r>
         <w:t>Paciente e</w:t>
       </w:r>
       <w:r>
@@ -130,6 +139,9 @@
         </w:numPr>
       </w:pPr>
       <w:r>
+        <w:t xml:space="preserve">FP02. </w:t>
+      </w:r>
+      <w:r>
         <w:t>Paciente</w:t>
       </w:r>
       <w:r>
@@ -163,6 +175,9 @@
         </w:numPr>
       </w:pPr>
       <w:r>
+        <w:t xml:space="preserve">FP03. </w:t>
+      </w:r>
+      <w:r>
         <w:t xml:space="preserve">Paciente </w:t>
       </w:r>
       <w:r>
@@ -178,6 +193,9 @@
         </w:numPr>
       </w:pPr>
       <w:r>
+        <w:t xml:space="preserve">FP04. </w:t>
+      </w:r>
+      <w:r>
         <w:t>Paciente escolhe o tipo de medicamento</w:t>
       </w:r>
       <w:r>
@@ -193,6 +211,9 @@
         </w:numPr>
       </w:pPr>
       <w:r>
+        <w:t xml:space="preserve">FP05. </w:t>
+      </w:r>
+      <w:r>
         <w:t>Paciente inclui informações adicionais</w:t>
       </w:r>
       <w:r>
@@ -208,6 +229,9 @@
         </w:numPr>
       </w:pPr>
       <w:r>
+        <w:t xml:space="preserve">FP06. </w:t>
+      </w:r>
+      <w:r>
         <w:t>Paciente clica no botão “Salvar informações”</w:t>
       </w:r>
       <w:r>
@@ -223,6 +247,9 @@
         </w:numPr>
       </w:pPr>
       <w:r>
+        <w:t xml:space="preserve">FP07. </w:t>
+      </w:r>
+      <w:r>
         <w:t>Cadastro realizado com sucesso.</w:t>
       </w:r>
     </w:p>
@@ -240,7 +267,7 @@
         <w:pStyle w:val="Ttulo2"/>
       </w:pPr>
       <w:r>
-        <w:t>&lt;Fluxo Alternativo 1&gt;</w:t>
+        <w:t>Cadastrar Medicamento com nome inválido</w:t>
       </w:r>
     </w:p>
     <w:p>
@@ -280,11 +307,23 @@
         </w:numPr>
       </w:pPr>
       <w:r>
-        <w:t xml:space="preserve">O caso de uso retorna para o passo </w:t>
+        <w:t>FA1. 01 – Sistema mostra mensagem em tela, indicando campo inválido;</w:t>
+      </w:r>
+    </w:p>
+    <w:p>
+      <w:pPr>
+        <w:pStyle w:val="Corpodetexto"/>
+        <w:numPr>
+          <w:ilvl w:val="0"/>
+          <w:numId w:val="8"/>
+        </w:numPr>
+      </w:pPr>
+      <w:r>
+        <w:t xml:space="preserve">FA1. 02 – Ao fechar a caixa de diálogo, sistema retorna para passo “3” do </w:t>
       </w:r>
       <w:proofErr w:type="gramStart"/>
       <w:r>
-        <w:t>2</w:t>
+        <w:t>F.P</w:t>
       </w:r>
       <w:proofErr w:type="gramEnd"/>
     </w:p>
@@ -299,13 +338,22 @@
         <w:pStyle w:val="Ttulo2"/>
       </w:pPr>
       <w:r>
-        <w:t>&lt;Fluxo Alternativo 2&gt;</w:t>
-      </w:r>
-    </w:p>
-    <w:p>
-      <w:pPr>
-        <w:pStyle w:val="Corpodetexto"/>
-      </w:pPr>
+        <w:t>Cadastrar medicamento e cancelar operação</w:t>
+      </w:r>
+      <w:bookmarkStart w:id="0" w:name="_GoBack"/>
+      <w:bookmarkEnd w:id="0"/>
+    </w:p>
+    <w:p>
+      <w:pPr>
+        <w:pStyle w:val="Ttulo2"/>
+        <w:numPr>
+          <w:ilvl w:val="0"/>
+          <w:numId w:val="0"/>
+        </w:numPr>
+      </w:pPr>
+      <w:r>
+        <w:t xml:space="preserve"> </w:t>
+      </w:r>
       <w:r>
         <w:t xml:space="preserve">Se no passo </w:t>
       </w:r>
@@ -327,6 +375,9 @@
         </w:numPr>
       </w:pPr>
       <w:r>
+        <w:t xml:space="preserve">FA2. 01 </w:t>
+      </w:r>
+      <w:r>
         <w:t>Exibe na tela “Informações serão descartadas, Continuar?”.</w:t>
       </w:r>
     </w:p>
@@ -339,6 +390,9 @@
         </w:numPr>
       </w:pPr>
       <w:r>
+        <w:t xml:space="preserve">FA2. 02 </w:t>
+      </w:r>
+      <w:r>
         <w:t>Se paciente clica em “Sim” Programa retorna a sua tela inicial.</w:t>
       </w:r>
     </w:p>
@@ -351,6 +405,9 @@
         </w:numPr>
       </w:pPr>
       <w:r>
+        <w:t xml:space="preserve">FA2. 03 </w:t>
+      </w:r>
+      <w:r>
         <w:t xml:space="preserve">Se paciente clica em “Não” Caso de Uso continua no passo </w:t>
       </w:r>
       <w:proofErr w:type="gramStart"/>
@@ -377,6 +434,7 @@
       </w:pPr>
       <w:proofErr w:type="spellStart"/>
       <w:r>
+        <w:lastRenderedPageBreak/>
         <w:t>Subfluxos</w:t>
       </w:r>
       <w:proofErr w:type="spellEnd"/>
@@ -390,7 +448,6 @@
         <w:pStyle w:val="Ttulo1"/>
       </w:pPr>
       <w:r>
-        <w:lastRenderedPageBreak/>
         <w:t>Cenários Principais</w:t>
       </w:r>
     </w:p>
@@ -399,36 +456,23 @@
         <w:pStyle w:val="Ttulo2"/>
       </w:pPr>
       <w:r>
-        <w:t>Cenário Básico/Principal</w:t>
-      </w:r>
-    </w:p>
+        <w:t>Cadastro de medicamento realizado com sucesso.</w:t>
+      </w:r>
+    </w:p>
+    <w:p/>
     <w:p>
       <w:pPr>
         <w:pStyle w:val="Corpodetexto"/>
         <w:numPr>
           <w:ilvl w:val="0"/>
-          <w:numId w:val="6"/>
+          <w:numId w:val="10"/>
         </w:numPr>
       </w:pPr>
       <w:r>
-        <w:t>&lt;cená</w:t>
-      </w:r>
-      <w:r>
-        <w:t xml:space="preserve">rio </w:t>
-      </w:r>
-      <w:proofErr w:type="gramStart"/>
-      <w:r>
-        <w:t>1</w:t>
-      </w:r>
-      <w:proofErr w:type="gramEnd"/>
-      <w:r>
-        <w:t xml:space="preserve">, </w:t>
-      </w:r>
-      <w:r>
-        <w:t>passo</w:t>
-      </w:r>
-      <w:r>
-        <w:t xml:space="preserve"> 1&gt;</w:t>
+        <w:t xml:space="preserve">FP01 - </w:t>
+      </w:r>
+      <w:r>
+        <w:t>Paciente está na tela de cadastro de medicamentos;</w:t>
       </w:r>
     </w:p>
     <w:p>
@@ -436,11 +480,35 @@
         <w:pStyle w:val="Corpodetexto"/>
         <w:numPr>
           <w:ilvl w:val="0"/>
-          <w:numId w:val="6"/>
+          <w:numId w:val="10"/>
         </w:numPr>
       </w:pPr>
       <w:r>
-        <w:t>…</w:t>
+        <w:t xml:space="preserve">FP02 - </w:t>
+      </w:r>
+      <w:r>
+        <w:t>Paciente</w:t>
+      </w:r>
+      <w:r>
+        <w:t xml:space="preserve"> </w:t>
+      </w:r>
+      <w:r>
+        <w:t>clica</w:t>
+      </w:r>
+      <w:r>
+        <w:t xml:space="preserve"> no </w:t>
+      </w:r>
+      <w:r>
+        <w:t>botão</w:t>
+      </w:r>
+      <w:r>
+        <w:t xml:space="preserve"> </w:t>
+      </w:r>
+      <w:r>
+        <w:t>cadastrar</w:t>
+      </w:r>
+      <w:r>
+        <w:t xml:space="preserve"> para abrir formulário;</w:t>
       </w:r>
     </w:p>
     <w:p>
@@ -448,29 +516,340 @@
         <w:pStyle w:val="Corpodetexto"/>
         <w:numPr>
           <w:ilvl w:val="0"/>
-          <w:numId w:val="6"/>
+          <w:numId w:val="10"/>
         </w:numPr>
       </w:pPr>
       <w:r>
-        <w:t>&lt;cená</w:t>
-      </w:r>
-      <w:r>
-        <w:t xml:space="preserve">rio </w:t>
+        <w:t xml:space="preserve">FP03 - </w:t>
+      </w:r>
+      <w:r>
+        <w:t>Paciente escreve na tela o nome do medicamento;</w:t>
+      </w:r>
+    </w:p>
+    <w:p>
+      <w:pPr>
+        <w:pStyle w:val="Corpodetexto"/>
+        <w:numPr>
+          <w:ilvl w:val="0"/>
+          <w:numId w:val="10"/>
+        </w:numPr>
+      </w:pPr>
+      <w:r>
+        <w:t xml:space="preserve">FP04 - </w:t>
+      </w:r>
+      <w:r>
+        <w:t>Paciente escolhe o tipo de medicamento;</w:t>
+      </w:r>
+    </w:p>
+    <w:p>
+      <w:pPr>
+        <w:pStyle w:val="Corpodetexto"/>
+        <w:numPr>
+          <w:ilvl w:val="0"/>
+          <w:numId w:val="10"/>
+        </w:numPr>
+      </w:pPr>
+      <w:r>
+        <w:t xml:space="preserve">FP05 - </w:t>
+      </w:r>
+      <w:r>
+        <w:t>Paciente inclui informações adicionais;</w:t>
+      </w:r>
+    </w:p>
+    <w:p>
+      <w:pPr>
+        <w:pStyle w:val="Corpodetexto"/>
+        <w:numPr>
+          <w:ilvl w:val="0"/>
+          <w:numId w:val="10"/>
+        </w:numPr>
+      </w:pPr>
+      <w:r>
+        <w:t xml:space="preserve">FP06 - </w:t>
+      </w:r>
+      <w:r>
+        <w:t>Paciente clica no botão “Salvar informações”;</w:t>
+      </w:r>
+    </w:p>
+    <w:p>
+      <w:pPr>
+        <w:pStyle w:val="Corpodetexto"/>
+        <w:numPr>
+          <w:ilvl w:val="0"/>
+          <w:numId w:val="10"/>
+        </w:numPr>
+      </w:pPr>
+      <w:r>
+        <w:t xml:space="preserve">FP07 - </w:t>
+      </w:r>
+      <w:r>
+        <w:t>Cadastro realizado com sucesso.</w:t>
+      </w:r>
+    </w:p>
+    <w:p>
+      <w:pPr>
+        <w:pStyle w:val="Corpodetexto"/>
+        <w:tabs>
+          <w:tab w:val="left" w:pos="3897"/>
+        </w:tabs>
+        <w:ind w:left="1440"/>
+      </w:pPr>
+      <w:r>
+        <w:tab/>
+      </w:r>
+    </w:p>
+    <w:p>
+      <w:pPr>
+        <w:pStyle w:val="Corpodetexto"/>
+        <w:numPr>
+          <w:ilvl w:val="1"/>
+          <w:numId w:val="10"/>
+        </w:numPr>
+        <w:rPr>
+          <w:rFonts w:ascii="Arial" w:hAnsi="Arial" w:cs="Arial"/>
+          <w:b/>
+        </w:rPr>
+      </w:pPr>
+      <w:r>
+        <w:rPr>
+          <w:rFonts w:ascii="Arial" w:hAnsi="Arial" w:cs="Arial"/>
+          <w:b/>
+        </w:rPr>
+        <w:t>Cadastro de medicamento com informação inválida</w:t>
+      </w:r>
+    </w:p>
+    <w:p>
+      <w:pPr>
+        <w:pStyle w:val="Corpodetexto"/>
+        <w:ind w:left="1800"/>
+        <w:rPr>
+          <w:rFonts w:ascii="Arial" w:hAnsi="Arial" w:cs="Arial"/>
+          <w:b/>
+        </w:rPr>
+      </w:pPr>
+    </w:p>
+    <w:p>
+      <w:pPr>
+        <w:pStyle w:val="Corpodetexto"/>
+        <w:numPr>
+          <w:ilvl w:val="0"/>
+          <w:numId w:val="12"/>
+        </w:numPr>
+      </w:pPr>
+      <w:r>
+        <w:t>FP01 - Paciente está na tela de cadastro de medicamentos;</w:t>
+      </w:r>
+    </w:p>
+    <w:p>
+      <w:pPr>
+        <w:pStyle w:val="Corpodetexto"/>
+        <w:numPr>
+          <w:ilvl w:val="0"/>
+          <w:numId w:val="12"/>
+        </w:numPr>
+      </w:pPr>
+      <w:r>
+        <w:t xml:space="preserve">FP02 - </w:t>
+      </w:r>
+      <w:r>
+        <w:t>Paciente</w:t>
+      </w:r>
+      <w:r>
+        <w:t xml:space="preserve"> </w:t>
+      </w:r>
+      <w:r>
+        <w:t>clica</w:t>
+      </w:r>
+      <w:r>
+        <w:t xml:space="preserve"> no </w:t>
+      </w:r>
+      <w:r>
+        <w:t>botão</w:t>
+      </w:r>
+      <w:r>
+        <w:t xml:space="preserve"> </w:t>
+      </w:r>
+      <w:r>
+        <w:t>cadastrar</w:t>
+      </w:r>
+      <w:r>
+        <w:t xml:space="preserve"> para abrir formulário;</w:t>
+      </w:r>
+    </w:p>
+    <w:p>
+      <w:pPr>
+        <w:pStyle w:val="Corpodetexto"/>
+        <w:numPr>
+          <w:ilvl w:val="0"/>
+          <w:numId w:val="12"/>
+        </w:numPr>
+      </w:pPr>
+      <w:r>
+        <w:t>FP03 - Paciente escreve na tela o nome do medicamento;</w:t>
+      </w:r>
+    </w:p>
+    <w:p>
+      <w:pPr>
+        <w:pStyle w:val="Corpodetexto"/>
+        <w:numPr>
+          <w:ilvl w:val="0"/>
+          <w:numId w:val="12"/>
+        </w:numPr>
+      </w:pPr>
+      <w:r>
+        <w:t>FA1. 01 – Sistema mostra mensagem em tela, indicando campo inválido;</w:t>
+      </w:r>
+    </w:p>
+    <w:p>
+      <w:pPr>
+        <w:pStyle w:val="Corpodetexto"/>
+        <w:numPr>
+          <w:ilvl w:val="0"/>
+          <w:numId w:val="12"/>
+        </w:numPr>
+      </w:pPr>
+      <w:r>
+        <w:t xml:space="preserve">FA1. 02 – Ao fechar a caixa de diálogo, sistema retorna para passo “3” do </w:t>
       </w:r>
       <w:proofErr w:type="gramStart"/>
       <w:r>
-        <w:t>1</w:t>
+        <w:t>F.P</w:t>
       </w:r>
       <w:proofErr w:type="gramEnd"/>
-      <w:r>
-        <w:t xml:space="preserve">, </w:t>
-      </w:r>
-      <w:r>
-        <w:t>passo</w:t>
-      </w:r>
-      <w:r>
-        <w:t xml:space="preserve"> n&gt;</w:t>
-      </w:r>
+    </w:p>
+    <w:p>
+      <w:pPr>
+        <w:pStyle w:val="Corpodetexto"/>
+        <w:numPr>
+          <w:ilvl w:val="0"/>
+          <w:numId w:val="12"/>
+        </w:numPr>
+      </w:pPr>
+      <w:r>
+        <w:t>FP03 - Paciente escreve na tela o nome do medicamento;</w:t>
+      </w:r>
+    </w:p>
+    <w:p>
+      <w:pPr>
+        <w:pStyle w:val="Corpodetexto"/>
+        <w:numPr>
+          <w:ilvl w:val="0"/>
+          <w:numId w:val="12"/>
+        </w:numPr>
+      </w:pPr>
+      <w:r>
+        <w:t>FP04 - Paciente escolhe o tipo de medicamento;</w:t>
+      </w:r>
+    </w:p>
+    <w:p>
+      <w:pPr>
+        <w:pStyle w:val="Corpodetexto"/>
+        <w:numPr>
+          <w:ilvl w:val="0"/>
+          <w:numId w:val="12"/>
+        </w:numPr>
+      </w:pPr>
+      <w:r>
+        <w:t>FP05 - Paciente inclui informações adicionais;</w:t>
+      </w:r>
+    </w:p>
+    <w:p>
+      <w:pPr>
+        <w:pStyle w:val="Corpodetexto"/>
+        <w:numPr>
+          <w:ilvl w:val="0"/>
+          <w:numId w:val="12"/>
+        </w:numPr>
+      </w:pPr>
+      <w:r>
+        <w:t>FP06 - Paciente clica no botão “Salvar informações”;</w:t>
+      </w:r>
+    </w:p>
+    <w:p>
+      <w:pPr>
+        <w:pStyle w:val="Corpodetexto"/>
+        <w:numPr>
+          <w:ilvl w:val="0"/>
+          <w:numId w:val="12"/>
+        </w:numPr>
+      </w:pPr>
+      <w:r>
+        <w:t>FA2. 01 Exibe na tela “Informações serão descartadas, Continuar?”.</w:t>
+      </w:r>
+    </w:p>
+    <w:p>
+      <w:pPr>
+        <w:pStyle w:val="Corpodetexto"/>
+        <w:numPr>
+          <w:ilvl w:val="0"/>
+          <w:numId w:val="12"/>
+        </w:numPr>
+      </w:pPr>
+      <w:r>
+        <w:t>FA2. 02 Se paciente clica em “Sim” Programa retorna a sua tela inicial.</w:t>
+      </w:r>
+    </w:p>
+    <w:p>
+      <w:pPr>
+        <w:pStyle w:val="Corpodetexto"/>
+        <w:numPr>
+          <w:ilvl w:val="0"/>
+          <w:numId w:val="12"/>
+        </w:numPr>
+      </w:pPr>
+      <w:r>
+        <w:t xml:space="preserve">FA2. 03 Se paciente clica em “Não” Caso de Uso continua no passo </w:t>
+      </w:r>
+      <w:proofErr w:type="gramStart"/>
+      <w:r>
+        <w:t>6</w:t>
+      </w:r>
+      <w:proofErr w:type="gramEnd"/>
+      <w:r>
+        <w:t xml:space="preserve"> do F.P</w:t>
+      </w:r>
+      <w:r>
+        <w:t>.</w:t>
+      </w:r>
+    </w:p>
+    <w:p>
+      <w:pPr>
+        <w:pStyle w:val="Corpodetexto"/>
+        <w:numPr>
+          <w:ilvl w:val="0"/>
+          <w:numId w:val="12"/>
+        </w:numPr>
+      </w:pPr>
+      <w:r>
+        <w:t>FP06 - Paciente clica no botão “Salvar informações”;</w:t>
+      </w:r>
+    </w:p>
+    <w:p>
+      <w:pPr>
+        <w:pStyle w:val="Corpodetexto"/>
+        <w:numPr>
+          <w:ilvl w:val="0"/>
+          <w:numId w:val="12"/>
+        </w:numPr>
+      </w:pPr>
+      <w:r>
+        <w:t>FP07 - Cadastro realizado com sucesso.</w:t>
+      </w:r>
+    </w:p>
+    <w:p>
+      <w:pPr>
+        <w:pStyle w:val="Corpodetexto"/>
+        <w:ind w:left="0"/>
+      </w:pPr>
+    </w:p>
+    <w:p>
+      <w:pPr>
+        <w:pStyle w:val="Corpodetexto"/>
+        <w:ind w:left="1800"/>
+        <w:rPr>
+          <w:b/>
+        </w:rPr>
+      </w:pPr>
     </w:p>
     <w:p>
       <w:pPr>
@@ -484,8 +863,14 @@
     <w:p>
       <w:pPr>
         <w:pStyle w:val="Ttulo2"/>
-      </w:pPr>
-      <w:r>
+        <w:rPr>
+          <w:b w:val="0"/>
+        </w:rPr>
+      </w:pPr>
+      <w:r>
+        <w:rPr>
+          <w:b w:val="0"/>
+        </w:rPr>
         <w:t>Estar o medicamento cadastrado e pronto para ser consultado.</w:t>
       </w:r>
     </w:p>
@@ -495,6 +880,7 @@
         <w:pStyle w:val="Ttulo1"/>
       </w:pPr>
       <w:r>
+        <w:lastRenderedPageBreak/>
         <w:t>Requisitos Adicionais</w:t>
       </w:r>
     </w:p>
@@ -505,8 +891,6 @@
       <w:r>
         <w:t>Apresentar botão  “voltar ao menu principal” em todas as telas do programa;</w:t>
       </w:r>
-      <w:bookmarkStart w:id="0" w:name="_GoBack"/>
-      <w:bookmarkEnd w:id="0"/>
     </w:p>
     <w:p/>
     <w:p/>
@@ -651,7 +1035,7 @@
               <w:noProof/>
               <w:sz w:val="20"/>
             </w:rPr>
-            <w:t>2</w:t>
+            <w:t>1</w:t>
           </w:r>
           <w:r>
             <w:rPr>
@@ -705,7 +1089,7 @@
               <w:sz w:val="20"/>
               <w:szCs w:val="20"/>
             </w:rPr>
-            <w:t>2</w:t>
+            <w:t>3</w:t>
           </w:r>
           <w:r>
             <w:rPr>
@@ -1526,6 +1910,216 @@
     </w:lvl>
   </w:abstractNum>
   <w:abstractNum w:abstractNumId="6">
+    <w:nsid w:val="4DFF74DF"/>
+    <w:multiLevelType w:val="multilevel"/>
+    <w:tmpl w:val="5A7A66B6"/>
+    <w:lvl w:ilvl="0">
+      <w:start w:val="1"/>
+      <w:numFmt w:val="decimal"/>
+      <w:lvlText w:val="%1."/>
+      <w:lvlJc w:val="left"/>
+      <w:pPr>
+        <w:ind w:left="1440" w:hanging="360"/>
+      </w:pPr>
+      <w:rPr>
+        <w:rFonts w:hint="default"/>
+      </w:rPr>
+    </w:lvl>
+    <w:lvl w:ilvl="1">
+      <w:start w:val="2"/>
+      <w:numFmt w:val="decimal"/>
+      <w:isLgl/>
+      <w:lvlText w:val="%1.%2"/>
+      <w:lvlJc w:val="left"/>
+      <w:pPr>
+        <w:ind w:left="1800" w:hanging="720"/>
+      </w:pPr>
+      <w:rPr>
+        <w:rFonts w:hint="default"/>
+      </w:rPr>
+    </w:lvl>
+    <w:lvl w:ilvl="2">
+      <w:start w:val="1"/>
+      <w:numFmt w:val="decimal"/>
+      <w:isLgl/>
+      <w:lvlText w:val="%1.%2.%3"/>
+      <w:lvlJc w:val="left"/>
+      <w:pPr>
+        <w:ind w:left="1800" w:hanging="720"/>
+      </w:pPr>
+      <w:rPr>
+        <w:rFonts w:hint="default"/>
+      </w:rPr>
+    </w:lvl>
+    <w:lvl w:ilvl="3">
+      <w:start w:val="1"/>
+      <w:numFmt w:val="decimal"/>
+      <w:isLgl/>
+      <w:lvlText w:val="%1.%2.%3.%4"/>
+      <w:lvlJc w:val="left"/>
+      <w:pPr>
+        <w:ind w:left="1800" w:hanging="720"/>
+      </w:pPr>
+      <w:rPr>
+        <w:rFonts w:hint="default"/>
+      </w:rPr>
+    </w:lvl>
+    <w:lvl w:ilvl="4">
+      <w:start w:val="1"/>
+      <w:numFmt w:val="decimal"/>
+      <w:isLgl/>
+      <w:lvlText w:val="%1.%2.%3.%4.%5"/>
+      <w:lvlJc w:val="left"/>
+      <w:pPr>
+        <w:ind w:left="1800" w:hanging="720"/>
+      </w:pPr>
+      <w:rPr>
+        <w:rFonts w:hint="default"/>
+      </w:rPr>
+    </w:lvl>
+    <w:lvl w:ilvl="5">
+      <w:start w:val="1"/>
+      <w:numFmt w:val="decimal"/>
+      <w:isLgl/>
+      <w:lvlText w:val="%1.%2.%3.%4.%5.%6"/>
+      <w:lvlJc w:val="left"/>
+      <w:pPr>
+        <w:ind w:left="2160" w:hanging="1080"/>
+      </w:pPr>
+      <w:rPr>
+        <w:rFonts w:hint="default"/>
+      </w:rPr>
+    </w:lvl>
+    <w:lvl w:ilvl="6">
+      <w:start w:val="1"/>
+      <w:numFmt w:val="decimal"/>
+      <w:isLgl/>
+      <w:lvlText w:val="%1.%2.%3.%4.%5.%6.%7"/>
+      <w:lvlJc w:val="left"/>
+      <w:pPr>
+        <w:ind w:left="2160" w:hanging="1080"/>
+      </w:pPr>
+      <w:rPr>
+        <w:rFonts w:hint="default"/>
+      </w:rPr>
+    </w:lvl>
+    <w:lvl w:ilvl="7">
+      <w:start w:val="1"/>
+      <w:numFmt w:val="decimal"/>
+      <w:isLgl/>
+      <w:lvlText w:val="%1.%2.%3.%4.%5.%6.%7.%8"/>
+      <w:lvlJc w:val="left"/>
+      <w:pPr>
+        <w:ind w:left="2520" w:hanging="1440"/>
+      </w:pPr>
+      <w:rPr>
+        <w:rFonts w:hint="default"/>
+      </w:rPr>
+    </w:lvl>
+    <w:lvl w:ilvl="8">
+      <w:start w:val="1"/>
+      <w:numFmt w:val="decimal"/>
+      <w:isLgl/>
+      <w:lvlText w:val="%1.%2.%3.%4.%5.%6.%7.%8.%9"/>
+      <w:lvlJc w:val="left"/>
+      <w:pPr>
+        <w:ind w:left="2520" w:hanging="1440"/>
+      </w:pPr>
+      <w:rPr>
+        <w:rFonts w:hint="default"/>
+      </w:rPr>
+    </w:lvl>
+  </w:abstractNum>
+  <w:abstractNum w:abstractNumId="7">
+    <w:nsid w:val="55DC1026"/>
+    <w:multiLevelType w:val="hybridMultilevel"/>
+    <w:tmpl w:val="1410F7F6"/>
+    <w:lvl w:ilvl="0" w:tplc="6604312E">
+      <w:start w:val="1"/>
+      <w:numFmt w:val="decimal"/>
+      <w:lvlText w:val="%1."/>
+      <w:lvlJc w:val="left"/>
+      <w:pPr>
+        <w:ind w:left="1440" w:hanging="360"/>
+      </w:pPr>
+      <w:rPr>
+        <w:rFonts w:hint="default"/>
+      </w:rPr>
+    </w:lvl>
+    <w:lvl w:ilvl="1" w:tplc="04160019" w:tentative="1">
+      <w:start w:val="1"/>
+      <w:numFmt w:val="lowerLetter"/>
+      <w:lvlText w:val="%2."/>
+      <w:lvlJc w:val="left"/>
+      <w:pPr>
+        <w:ind w:left="2160" w:hanging="360"/>
+      </w:pPr>
+    </w:lvl>
+    <w:lvl w:ilvl="2" w:tplc="0416001B" w:tentative="1">
+      <w:start w:val="1"/>
+      <w:numFmt w:val="lowerRoman"/>
+      <w:lvlText w:val="%3."/>
+      <w:lvlJc w:val="right"/>
+      <w:pPr>
+        <w:ind w:left="2880" w:hanging="180"/>
+      </w:pPr>
+    </w:lvl>
+    <w:lvl w:ilvl="3" w:tplc="0416000F" w:tentative="1">
+      <w:start w:val="1"/>
+      <w:numFmt w:val="decimal"/>
+      <w:lvlText w:val="%4."/>
+      <w:lvlJc w:val="left"/>
+      <w:pPr>
+        <w:ind w:left="3600" w:hanging="360"/>
+      </w:pPr>
+    </w:lvl>
+    <w:lvl w:ilvl="4" w:tplc="04160019" w:tentative="1">
+      <w:start w:val="1"/>
+      <w:numFmt w:val="lowerLetter"/>
+      <w:lvlText w:val="%5."/>
+      <w:lvlJc w:val="left"/>
+      <w:pPr>
+        <w:ind w:left="4320" w:hanging="360"/>
+      </w:pPr>
+    </w:lvl>
+    <w:lvl w:ilvl="5" w:tplc="0416001B" w:tentative="1">
+      <w:start w:val="1"/>
+      <w:numFmt w:val="lowerRoman"/>
+      <w:lvlText w:val="%6."/>
+      <w:lvlJc w:val="right"/>
+      <w:pPr>
+        <w:ind w:left="5040" w:hanging="180"/>
+      </w:pPr>
+    </w:lvl>
+    <w:lvl w:ilvl="6" w:tplc="0416000F" w:tentative="1">
+      <w:start w:val="1"/>
+      <w:numFmt w:val="decimal"/>
+      <w:lvlText w:val="%7."/>
+      <w:lvlJc w:val="left"/>
+      <w:pPr>
+        <w:ind w:left="5760" w:hanging="360"/>
+      </w:pPr>
+    </w:lvl>
+    <w:lvl w:ilvl="7" w:tplc="04160019" w:tentative="1">
+      <w:start w:val="1"/>
+      <w:numFmt w:val="lowerLetter"/>
+      <w:lvlText w:val="%8."/>
+      <w:lvlJc w:val="left"/>
+      <w:pPr>
+        <w:ind w:left="6480" w:hanging="360"/>
+      </w:pPr>
+    </w:lvl>
+    <w:lvl w:ilvl="8" w:tplc="0416001B" w:tentative="1">
+      <w:start w:val="1"/>
+      <w:numFmt w:val="lowerRoman"/>
+      <w:lvlText w:val="%9."/>
+      <w:lvlJc w:val="right"/>
+      <w:pPr>
+        <w:ind w:left="7200" w:hanging="180"/>
+      </w:pPr>
+    </w:lvl>
+  </w:abstractNum>
+  <w:abstractNum w:abstractNumId="8">
     <w:nsid w:val="5BD37CDA"/>
     <w:multiLevelType w:val="hybridMultilevel"/>
     <w:tmpl w:val="2AC89B4A"/>
@@ -1638,7 +2232,7 @@
       </w:pPr>
     </w:lvl>
   </w:abstractNum>
-  <w:abstractNum w:abstractNumId="7">
+  <w:abstractNum w:abstractNumId="9">
     <w:nsid w:val="64957E5A"/>
     <w:multiLevelType w:val="hybridMultilevel"/>
     <w:tmpl w:val="3CC271A4"/>
@@ -1724,6 +2318,95 @@
       <w:lvlJc w:val="right"/>
       <w:pPr>
         <w:ind w:left="7560" w:hanging="180"/>
+      </w:pPr>
+    </w:lvl>
+  </w:abstractNum>
+  <w:abstractNum w:abstractNumId="10">
+    <w:nsid w:val="7C022DF1"/>
+    <w:multiLevelType w:val="hybridMultilevel"/>
+    <w:tmpl w:val="6B3E8EFC"/>
+    <w:lvl w:ilvl="0" w:tplc="215AF94C">
+      <w:start w:val="1"/>
+      <w:numFmt w:val="decimal"/>
+      <w:lvlText w:val="%1."/>
+      <w:lvlJc w:val="left"/>
+      <w:pPr>
+        <w:ind w:left="2160" w:hanging="360"/>
+      </w:pPr>
+      <w:rPr>
+        <w:rFonts w:hint="default"/>
+      </w:rPr>
+    </w:lvl>
+    <w:lvl w:ilvl="1" w:tplc="04160019" w:tentative="1">
+      <w:start w:val="1"/>
+      <w:numFmt w:val="lowerLetter"/>
+      <w:lvlText w:val="%2."/>
+      <w:lvlJc w:val="left"/>
+      <w:pPr>
+        <w:ind w:left="2880" w:hanging="360"/>
+      </w:pPr>
+    </w:lvl>
+    <w:lvl w:ilvl="2" w:tplc="0416001B" w:tentative="1">
+      <w:start w:val="1"/>
+      <w:numFmt w:val="lowerRoman"/>
+      <w:lvlText w:val="%3."/>
+      <w:lvlJc w:val="right"/>
+      <w:pPr>
+        <w:ind w:left="3600" w:hanging="180"/>
+      </w:pPr>
+    </w:lvl>
+    <w:lvl w:ilvl="3" w:tplc="0416000F" w:tentative="1">
+      <w:start w:val="1"/>
+      <w:numFmt w:val="decimal"/>
+      <w:lvlText w:val="%4."/>
+      <w:lvlJc w:val="left"/>
+      <w:pPr>
+        <w:ind w:left="4320" w:hanging="360"/>
+      </w:pPr>
+    </w:lvl>
+    <w:lvl w:ilvl="4" w:tplc="04160019" w:tentative="1">
+      <w:start w:val="1"/>
+      <w:numFmt w:val="lowerLetter"/>
+      <w:lvlText w:val="%5."/>
+      <w:lvlJc w:val="left"/>
+      <w:pPr>
+        <w:ind w:left="5040" w:hanging="360"/>
+      </w:pPr>
+    </w:lvl>
+    <w:lvl w:ilvl="5" w:tplc="0416001B" w:tentative="1">
+      <w:start w:val="1"/>
+      <w:numFmt w:val="lowerRoman"/>
+      <w:lvlText w:val="%6."/>
+      <w:lvlJc w:val="right"/>
+      <w:pPr>
+        <w:ind w:left="5760" w:hanging="180"/>
+      </w:pPr>
+    </w:lvl>
+    <w:lvl w:ilvl="6" w:tplc="0416000F" w:tentative="1">
+      <w:start w:val="1"/>
+      <w:numFmt w:val="decimal"/>
+      <w:lvlText w:val="%7."/>
+      <w:lvlJc w:val="left"/>
+      <w:pPr>
+        <w:ind w:left="6480" w:hanging="360"/>
+      </w:pPr>
+    </w:lvl>
+    <w:lvl w:ilvl="7" w:tplc="04160019" w:tentative="1">
+      <w:start w:val="1"/>
+      <w:numFmt w:val="lowerLetter"/>
+      <w:lvlText w:val="%8."/>
+      <w:lvlJc w:val="left"/>
+      <w:pPr>
+        <w:ind w:left="7200" w:hanging="360"/>
+      </w:pPr>
+    </w:lvl>
+    <w:lvl w:ilvl="8" w:tplc="0416001B" w:tentative="1">
+      <w:start w:val="1"/>
+      <w:numFmt w:val="lowerRoman"/>
+      <w:lvlText w:val="%9."/>
+      <w:lvlJc w:val="right"/>
+      <w:pPr>
+        <w:ind w:left="7920" w:hanging="180"/>
       </w:pPr>
     </w:lvl>
   </w:abstractNum>
@@ -1740,7 +2423,7 @@
     <w:abstractNumId w:val="2"/>
   </w:num>
   <w:num w:numId="5">
-    <w:abstractNumId w:val="6"/>
+    <w:abstractNumId w:val="8"/>
   </w:num>
   <w:num w:numId="6">
     <w:abstractNumId w:val="4"/>
@@ -1752,6 +2435,15 @@
     <w:abstractNumId w:val="1"/>
   </w:num>
   <w:num w:numId="9">
+    <w:abstractNumId w:val="9"/>
+  </w:num>
+  <w:num w:numId="10">
+    <w:abstractNumId w:val="6"/>
+  </w:num>
+  <w:num w:numId="11">
+    <w:abstractNumId w:val="10"/>
+  </w:num>
+  <w:num w:numId="12">
     <w:abstractNumId w:val="7"/>
   </w:num>
 </w:numbering>

</xml_diff>